<commit_message>
Jeff Methods - Start work
</commit_message>
<xml_diff>
--- a/Results.docx
+++ b/Results.docx
@@ -35,7 +35,7 @@
         <w:t xml:space="preserve"> </w:t>
       </w:r>
       <w:r>
-        <w:t xml:space="preserve">27,</w:t>
+        <w:t xml:space="preserve">30,</w:t>
       </w:r>
       <w:r>
         <w:t xml:space="preserve"> </w:t>
@@ -146,7 +146,7 @@
         <w:pStyle w:val="BodyText"/>
       </w:pPr>
       <w:r>
-        <w:t xml:space="preserve">77% of our simulations met the criteria for the first part of the analysis, meaning fish stabilized in at least one of the experiments. 24.25% of our simulations met the second criteria, where at least one fish must stabilize in every experiment. It was anticipated that some simulations would never stablize, given that we placed minimal constraints on food webs during the web creation stage. Thus, some of the webs would invariably end up being completely biologically unrealistic. This process of weeding out unstable webs might seem unintuitive at first, but it mimics what we observe in nature. Just as natural landscapes are eventually populated by stable ecosystems after a long process of species invasions and extinctions. A typical time series of the simulation for a food web that eventually stabilizes is illustrated in figure 1.</w:t>
+        <w:t xml:space="preserve">80.6666667% of our simulations met the criteria for the first part of the analysis, meaning fish stabilized in at least one of the experiments. 24.6333333% of our simulations met the second criteria, where at least one fish must stabilize in every experiment. It was anticipated that some simulations would never stablize, given that we placed minimal constraints on food webs during the web creation stage. Thus, some of the webs would invariably end up being completely biologically unrealistic. This process of weeding out unstable webs might seem unintuitive at first, but it mimics what we observe in nature. Just as natural landscapes are eventually populated by stable ecosystems after a long process of species invasions and extinctions. A typical time series of the simulation for a food web that eventually stabilizes is illustrated in figure 1.</w:t>
       </w:r>
     </w:p>
     <w:p>
@@ -422,7 +422,7 @@
           <wp:inline>
             <wp:extent cx="5334000" cy="4267200"/>
             <wp:effectExtent b="0" l="0" r="0" t="0"/>
-            <wp:docPr descr="Figure 6 The coefficient of variation for the total biomass in each experiment" id="1" name="Picture"/>
+            <wp:docPr descr="Figure 7 The coefficient of variation for the total biomass in each experiment" id="1" name="Picture"/>
             <a:graphic>
               <a:graphicData uri="http://schemas.openxmlformats.org/drawingml/2006/picture">
                 <pic:pic>
@@ -465,7 +465,7 @@
         <w:pStyle w:val="ImageCaption"/>
       </w:pPr>
       <w:r>
-        <w:t xml:space="preserve">Figure 6 The coefficient of variation for the total biomass in each experiment</w:t>
+        <w:t xml:space="preserve">Figure 7 The coefficient of variation for the total biomass in each experiment</w:t>
       </w:r>
     </w:p>
     <w:p>
@@ -473,7 +473,7 @@
         <w:pStyle w:val="BodyText"/>
       </w:pPr>
       <w:r>
-        <w:t xml:space="preserve">The variability in total biomass is higher in experiment 3 than in the other two (fig 6). This could be because life histories stabilize the ecosystem, but it might also be because there are more extinctions in the first two experiments. These figures are created with a subset of data where at least some fish persist in all the experiments, so we know it's not just a relic of having more webs that stabilize to total extinction.</w:t>
+        <w:t xml:space="preserve">The variability in total biomass is higher in experiment 3 than in the other two (fig 7). This could be because life histories stabilize the ecosystem, but it might also be because there are more extinctions in the first two experiments. These figures are created with a subset of data where at least some fish persist in all the experiments, so we know it's not just a relic of having more webs that stabilize to total extinction.</w:t>
       </w:r>
     </w:p>
     <w:p>
@@ -566,7 +566,7 @@
               <w:jc w:val="right"/>
             </w:pPr>
             <w:r>
-              <w:t xml:space="preserve">0.0217494</w:t>
+              <w:t xml:space="preserve">NaN</w:t>
             </w:r>
           </w:p>
         </w:tc>
@@ -577,7 +577,7 @@
               <w:jc w:val="right"/>
             </w:pPr>
             <w:r>
-              <w:t xml:space="preserve">0.0022258</w:t>
+              <w:t xml:space="preserve">NaN</w:t>
             </w:r>
           </w:p>
         </w:tc>
@@ -601,7 +601,7 @@
               <w:jc w:val="right"/>
             </w:pPr>
             <w:r>
-              <w:t xml:space="preserve">0.0295442</w:t>
+              <w:t xml:space="preserve">NaN</w:t>
             </w:r>
           </w:p>
         </w:tc>
@@ -612,7 +612,7 @@
               <w:jc w:val="right"/>
             </w:pPr>
             <w:r>
-              <w:t xml:space="preserve">0.0040400</w:t>
+              <w:t xml:space="preserve">NaN</w:t>
             </w:r>
           </w:p>
         </w:tc>
@@ -636,7 +636,7 @@
               <w:jc w:val="right"/>
             </w:pPr>
             <w:r>
-              <w:t xml:space="preserve">0.0345259</w:t>
+              <w:t xml:space="preserve">NaN</w:t>
             </w:r>
           </w:p>
         </w:tc>
@@ -647,7 +647,7 @@
               <w:jc w:val="right"/>
             </w:pPr>
             <w:r>
-              <w:t xml:space="preserve">0.0110228</w:t>
+              <w:t xml:space="preserve">NaN</w:t>
             </w:r>
           </w:p>
         </w:tc>
@@ -673,6 +673,26 @@
     </w:p>
     <w:p>
       <w:pPr>
+        <w:pStyle w:val="SourceCode"/>
+      </w:pPr>
+      <w:r>
+        <w:rPr>
+          <w:rStyle w:val="VerbatimChar"/>
+        </w:rPr>
+        <w:t xml:space="preserve">## geom_path: Each group consists of only one observation. Do you need to</w:t>
+      </w:r>
+      <w:r>
+        <w:br w:type="textWrapping"/>
+      </w:r>
+      <w:r>
+        <w:rPr>
+          <w:rStyle w:val="VerbatimChar"/>
+        </w:rPr>
+        <w:t xml:space="preserve">## adjust the group aesthetic?</w:t>
+      </w:r>
+    </w:p>
+    <w:p>
+      <w:pPr>
         <w:pStyle w:val="FigureWithCaption"/>
       </w:pPr>
       <w:r>
@@ -680,7 +700,7 @@
           <wp:inline>
             <wp:extent cx="5334000" cy="4267200"/>
             <wp:effectExtent b="0" l="0" r="0" t="0"/>
-            <wp:docPr descr="Figure 8 The von-Bertalanffy curve displaying the growth of three different fish species in the same food web simulation" id="1" name="Picture"/>
+            <wp:docPr descr="Figure 9 The von-Bertalanffy curve displaying the growth of three different fish species in the same food web simulation" id="1" name="Picture"/>
             <a:graphic>
               <a:graphicData uri="http://schemas.openxmlformats.org/drawingml/2006/picture">
                 <pic:pic>
@@ -723,7 +743,7 @@
         <w:pStyle w:val="ImageCaption"/>
       </w:pPr>
       <w:r>
-        <w:t xml:space="preserve">Figure 8 The von-Bertalanffy curve displaying the growth of three different fish species in the same food web simulation</w:t>
+        <w:t xml:space="preserve">Figure 9 The von-Bertalanffy curve displaying the growth of three different fish species in the same food web simulation</w:t>
       </w:r>
     </w:p>
     <w:p>
@@ -731,7 +751,7 @@
         <w:pStyle w:val="BodyText"/>
       </w:pPr>
       <w:r>
-        <w:t xml:space="preserve">Our model produces realistic life histories for our fish species (fig 8). Fish start off as juveniles with a small body weight and follow a von-Bertalanffy growth curve as they mature.</w:t>
+        <w:t xml:space="preserve">Our model produces realistic life histories for our fish species (fig 9). Fish start off as juveniles with a small body weight and follow a von-Bertalanffy growth curve as they mature.</w:t>
       </w:r>
     </w:p>
     <w:p>
@@ -743,7 +763,7 @@
           <wp:inline>
             <wp:extent cx="5334000" cy="4267200"/>
             <wp:effectExtent b="0" l="0" r="0" t="0"/>
-            <wp:docPr descr="Figure 9 Von-Bertalanffy curves for surviving fish in several simulated food webs. Each colour represents a different food web." id="1" name="Picture"/>
+            <wp:docPr descr="Figure 10 Von-Bertalanffy curves for surviving fish in several simulated food webs. Each colour represents a different food web." id="1" name="Picture"/>
             <a:graphic>
               <a:graphicData uri="http://schemas.openxmlformats.org/drawingml/2006/picture">
                 <pic:pic>
@@ -786,7 +806,7 @@
         <w:pStyle w:val="ImageCaption"/>
       </w:pPr>
       <w:r>
-        <w:t xml:space="preserve">Figure 9 Von-Bertalanffy curves for surviving fish in several simulated food webs. Each colour represents a different food web.</w:t>
+        <w:t xml:space="preserve">Figure 10 Von-Bertalanffy curves for surviving fish in several simulated food webs. Each colour represents a different food web.</w:t>
       </w:r>
     </w:p>
     <w:p>
@@ -795,6 +815,181 @@
       </w:pPr>
       <w:r>
         <w:t xml:space="preserve">The fish for any given food web simulation often end up having similar body mass. This is because we only assign life histories to the three largest species in the food web, which will have similar trophic levels and body masses.</w:t>
+      </w:r>
+    </w:p>
+    <w:p>
+      <w:pPr>
+        <w:pStyle w:val="SourceCode"/>
+      </w:pPr>
+      <w:r>
+        <w:rPr>
+          <w:rStyle w:val="VerbatimChar"/>
+        </w:rPr>
+        <w:t xml:space="preserve">## Loading required package: grid</w:t>
+      </w:r>
+    </w:p>
+    <w:p>
+      <w:pPr>
+        <w:pStyle w:val="SourceCode"/>
+      </w:pPr>
+      <w:r>
+        <w:rPr>
+          <w:rStyle w:val="VerbatimChar"/>
+        </w:rPr>
+        <w:t xml:space="preserve">## geom_path: Each group consists of only one observation. Do you need to</w:t>
+      </w:r>
+      <w:r>
+        <w:br w:type="textWrapping"/>
+      </w:r>
+      <w:r>
+        <w:rPr>
+          <w:rStyle w:val="VerbatimChar"/>
+        </w:rPr>
+        <w:t xml:space="preserve">## adjust the group aesthetic?</w:t>
+      </w:r>
+      <w:r>
+        <w:br w:type="textWrapping"/>
+      </w:r>
+      <w:r>
+        <w:rPr>
+          <w:rStyle w:val="VerbatimChar"/>
+        </w:rPr>
+        <w:t xml:space="preserve">## geom_path: Each group consists of only one observation. Do you need to</w:t>
+      </w:r>
+      <w:r>
+        <w:br w:type="textWrapping"/>
+      </w:r>
+      <w:r>
+        <w:rPr>
+          <w:rStyle w:val="VerbatimChar"/>
+        </w:rPr>
+        <w:t xml:space="preserve">## adjust the group aesthetic?</w:t>
+      </w:r>
+      <w:r>
+        <w:br w:type="textWrapping"/>
+      </w:r>
+      <w:r>
+        <w:rPr>
+          <w:rStyle w:val="VerbatimChar"/>
+        </w:rPr>
+        <w:t xml:space="preserve">## geom_path: Each group consists of only one observation. Do you need to</w:t>
+      </w:r>
+      <w:r>
+        <w:br w:type="textWrapping"/>
+      </w:r>
+      <w:r>
+        <w:rPr>
+          <w:rStyle w:val="VerbatimChar"/>
+        </w:rPr>
+        <w:t xml:space="preserve">## adjust the group aesthetic?</w:t>
+      </w:r>
+      <w:r>
+        <w:br w:type="textWrapping"/>
+      </w:r>
+      <w:r>
+        <w:rPr>
+          <w:rStyle w:val="VerbatimChar"/>
+        </w:rPr>
+        <w:t xml:space="preserve">## geom_path: Each group consists of only one observation. Do you need to</w:t>
+      </w:r>
+      <w:r>
+        <w:br w:type="textWrapping"/>
+      </w:r>
+      <w:r>
+        <w:rPr>
+          <w:rStyle w:val="VerbatimChar"/>
+        </w:rPr>
+        <w:t xml:space="preserve">## adjust the group aesthetic?</w:t>
+      </w:r>
+      <w:r>
+        <w:br w:type="textWrapping"/>
+      </w:r>
+      <w:r>
+        <w:rPr>
+          <w:rStyle w:val="VerbatimChar"/>
+        </w:rPr>
+        <w:t xml:space="preserve">## geom_path: Each group consists of only one observation. Do you need to</w:t>
+      </w:r>
+      <w:r>
+        <w:br w:type="textWrapping"/>
+      </w:r>
+      <w:r>
+        <w:rPr>
+          <w:rStyle w:val="VerbatimChar"/>
+        </w:rPr>
+        <w:t xml:space="preserve">## adjust the group aesthetic?</w:t>
+      </w:r>
+      <w:r>
+        <w:br w:type="textWrapping"/>
+      </w:r>
+      <w:r>
+        <w:rPr>
+          <w:rStyle w:val="VerbatimChar"/>
+        </w:rPr>
+        <w:t xml:space="preserve">## geom_path: Each group consists of only one observation. Do you need to</w:t>
+      </w:r>
+      <w:r>
+        <w:br w:type="textWrapping"/>
+      </w:r>
+      <w:r>
+        <w:rPr>
+          <w:rStyle w:val="VerbatimChar"/>
+        </w:rPr>
+        <w:t xml:space="preserve">## adjust the group aesthetic?</w:t>
+      </w:r>
+      <w:r>
+        <w:br w:type="textWrapping"/>
+      </w:r>
+      <w:r>
+        <w:rPr>
+          <w:rStyle w:val="VerbatimChar"/>
+        </w:rPr>
+        <w:t xml:space="preserve">## geom_path: Each group consists of only one observation. Do you need to</w:t>
+      </w:r>
+      <w:r>
+        <w:br w:type="textWrapping"/>
+      </w:r>
+      <w:r>
+        <w:rPr>
+          <w:rStyle w:val="VerbatimChar"/>
+        </w:rPr>
+        <w:t xml:space="preserve">## adjust the group aesthetic?</w:t>
+      </w:r>
+      <w:r>
+        <w:br w:type="textWrapping"/>
+      </w:r>
+      <w:r>
+        <w:rPr>
+          <w:rStyle w:val="VerbatimChar"/>
+        </w:rPr>
+        <w:t xml:space="preserve">## geom_path: Each group consists of only one observation. Do you need to</w:t>
+      </w:r>
+      <w:r>
+        <w:br w:type="textWrapping"/>
+      </w:r>
+      <w:r>
+        <w:rPr>
+          <w:rStyle w:val="VerbatimChar"/>
+        </w:rPr>
+        <w:t xml:space="preserve">## adjust the group aesthetic?</w:t>
+      </w:r>
+      <w:r>
+        <w:br w:type="textWrapping"/>
+      </w:r>
+      <w:r>
+        <w:rPr>
+          <w:rStyle w:val="VerbatimChar"/>
+        </w:rPr>
+        <w:t xml:space="preserve">## geom_path: Each group consists of only one observation. Do you need to</w:t>
+      </w:r>
+      <w:r>
+        <w:br w:type="textWrapping"/>
+      </w:r>
+      <w:r>
+        <w:rPr>
+          <w:rStyle w:val="VerbatimChar"/>
+        </w:rPr>
+        <w:t xml:space="preserve">## adjust the group aesthetic?</w:t>
       </w:r>
     </w:p>
     <w:p>
@@ -806,7 +1001,7 @@
           <wp:inline>
             <wp:extent cx="5334000" cy="4267200"/>
             <wp:effectExtent b="0" l="0" r="0" t="0"/>
-            <wp:docPr descr="Figure 10 The von-Bertalanffy plots for the surviving fish species in nine different simulations." id="1" name="Picture"/>
+            <wp:docPr descr="Figure 11 The von-Bertalanffy plots for the surviving fish species in nine different simulations." id="1" name="Picture"/>
             <a:graphic>
               <a:graphicData uri="http://schemas.openxmlformats.org/drawingml/2006/picture">
                 <pic:pic>
@@ -849,7 +1044,7 @@
         <w:pStyle w:val="ImageCaption"/>
       </w:pPr>
       <w:r>
-        <w:t xml:space="preserve">Figure 10 The von-Bertalanffy plots for the surviving fish species in nine different simulations.</w:t>
+        <w:t xml:space="preserve">Figure 11 The von-Bertalanffy plots for the surviving fish species in nine different simulations.</w:t>
       </w:r>
     </w:p>
     <w:p>
@@ -857,7 +1052,7 @@
         <w:pStyle w:val="BodyText"/>
       </w:pPr>
       <w:r>
-        <w:t xml:space="preserve">Figure 10 shows von-Bertalanffy growth curves for all the surviving fish species across several simulations.</w:t>
+        <w:t xml:space="preserve">Figure 11 shows von-Bertalanffy growth curves for all the surviving fish species across several simulations.</w:t>
       </w:r>
     </w:p>
     <w:p>
@@ -869,7 +1064,7 @@
           <wp:inline>
             <wp:extent cx="5334000" cy="4267200"/>
             <wp:effectExtent b="0" l="0" r="0" t="0"/>
-            <wp:docPr descr="Figure 11 A histogram of the allometric ratios for all the surviving adult fish life stages." id="1" name="Picture"/>
+            <wp:docPr descr="Figure 12 A histogram of the allometric ratios for all the surviving adult fish life stages." id="1" name="Picture"/>
             <a:graphic>
               <a:graphicData uri="http://schemas.openxmlformats.org/drawingml/2006/picture">
                 <pic:pic>
@@ -912,7 +1107,7 @@
         <w:pStyle w:val="ImageCaption"/>
       </w:pPr>
       <w:r>
-        <w:t xml:space="preserve">Figure 11 A histogram of the allometric ratios for all the surviving adult fish life stages.</w:t>
+        <w:t xml:space="preserve">Figure 12 A histogram of the allometric ratios for all the surviving adult fish life stages.</w:t>
       </w:r>
     </w:p>
     <w:p>
@@ -920,7 +1115,7 @@
         <w:pStyle w:val="BodyText"/>
       </w:pPr>
       <w:r>
-        <w:t xml:space="preserve">Figure 11 shows the distribution of the predator prey body mass ratios for the adult fish species that persist in our simulations. This distribution is similar to the initial log normal random distribution that we assigned the species, so extinctions occur relatively randomly with respect to allometric ratio.</w:t>
+        <w:t xml:space="preserve">Figure 12 shows the distribution of the predator prey body mass ratios for the adult fish species that persist in our simulations. This distribution is similar to the initial log normal random distribution that we assigned the species, so extinctions occur relatively randomly with respect to allometric ratio.</w:t>
       </w:r>
     </w:p>
     <w:p>
@@ -932,7 +1127,7 @@
           <wp:inline>
             <wp:extent cx="5334000" cy="4267200"/>
             <wp:effectExtent b="0" l="0" r="0" t="0"/>
-            <wp:docPr descr="Figure 12 A histogram of the logged adult body mass for all the surviving fish life stages." id="1" name="Picture"/>
+            <wp:docPr descr="Figure 13 A histogram of the logged adult body mass for all the surviving fish life stages." id="1" name="Picture"/>
             <a:graphic>
               <a:graphicData uri="http://schemas.openxmlformats.org/drawingml/2006/picture">
                 <pic:pic>
@@ -975,7 +1170,7 @@
         <w:pStyle w:val="ImageCaption"/>
       </w:pPr>
       <w:r>
-        <w:t xml:space="preserve">Figure 12 A histogram of the logged adult body mass for all the surviving fish life stages.</w:t>
+        <w:t xml:space="preserve">Figure 13 A histogram of the logged adult body mass for all the surviving fish life stages.</w:t>
       </w:r>
     </w:p>
     <w:p>
@@ -991,7 +1186,7 @@
         <w:pStyle w:val="BodyText"/>
       </w:pPr>
       <w:r>
-        <w:t xml:space="preserve">"You say body mass only matters in relative terms, compared with other species, but is the ratio of fish/invertebrate realistic?" -&gt; Yeah, so this is why I was looking at allometric ratios in figure 11. We set the parameters for the initial allometric ratio, so if it's not realistic we can modify it very easily. I'm not quite sure if you were referring to the ratio of individual body mass here (allometric ratio for predator/prey) or the biomass, but I thought I addressed both.</w:t>
+        <w:t xml:space="preserve">"You say body mass only matters in relative terms, compared with other species, but is the ratio of fish/invertebrate realistic?" -&gt; Yeah, so this is why I was looking at allometric ratios in figure 12. We set the parameters for the initial allometric ratio, so if it's not realistic we can modify it very easily. I'm not quite sure if you were referring to the ratio of individual body mass here (allometric ratio for predator/prey) or the biomass, but I thought I addressed both.</w:t>
       </w:r>
     </w:p>
     <w:p>
@@ -1013,7 +1208,7 @@
           <wp:inline>
             <wp:extent cx="5334000" cy="4267200"/>
             <wp:effectExtent b="0" l="0" r="0" t="0"/>
-            <wp:docPr descr="Figure 13 The mean and CV of fish and total biomass with respect to the largest fish species' allometric ratio. The lines shows the fit of a linear model." id="1" name="Picture"/>
+            <wp:docPr descr="Figure 14 The mean and CV of fish and total biomass with respect to the largest fish species' allometric ratio. The lines shows the fit of a linear model." id="1" name="Picture"/>
             <a:graphic>
               <a:graphicData uri="http://schemas.openxmlformats.org/drawingml/2006/picture">
                 <pic:pic>
@@ -1056,7 +1251,7 @@
         <w:pStyle w:val="ImageCaption"/>
       </w:pPr>
       <w:r>
-        <w:t xml:space="preserve">Figure 13 The mean and CV of fish and total biomass with respect to the largest fish species' allometric ratio. The lines shows the fit of a linear model.</w:t>
+        <w:t xml:space="preserve">Figure 14 The mean and CV of fish and total biomass with respect to the largest fish species' allometric ratio. The lines shows the fit of a linear model.</w:t>
       </w:r>
     </w:p>
     <w:p>
@@ -1064,7 +1259,7 @@
         <w:pStyle w:val="BodyText"/>
       </w:pPr>
       <w:r>
-        <w:t xml:space="preserve">Figure 13 shows the effect of the largest fish's allometric ratios on the biomass. The CV of biomass is invariant with allometric ratio. There seems to be a trend of more extreme CV values in total biomass for a larger allometric ratio, but we might not have enough data. Total biomass seems to be relatively unaffected by allometric ratio. Fish biomass increases with a larger allometric ratio, although this might just be because individuals need less food since their per unit mass metabolic rate is lower.</w:t>
+        <w:t xml:space="preserve">Figure 14 shows the effect of the largest fish's allometric ratios on the biomass. The CV of biomass is invariant with allometric ratio. There seems to be a trend of more extreme CV values in total biomass for a larger allometric ratio, but we might not have enough data. Total biomass seems to be relatively unaffected by allometric ratio. Fish biomass increases with a larger allometric ratio, although this might just be because individuals need less food since their per unit mass metabolic rate is lower.</w:t>
       </w:r>
     </w:p>
     <w:p>
@@ -1076,7 +1271,7 @@
           <wp:inline>
             <wp:extent cx="5334000" cy="4267200"/>
             <wp:effectExtent b="0" l="0" r="0" t="0"/>
-            <wp:docPr descr="Figure 14 The mean and CV of fish and total biomass with respect to the largest fish species' asymptotic body mass. The lines shows the fit of a linear model." id="1" name="Picture"/>
+            <wp:docPr descr="Figure 15 The mean and CV of fish and total biomass with respect to the largest fish species' asymptotic body mass. The lines shows the fit of a linear model." id="1" name="Picture"/>
             <a:graphic>
               <a:graphicData uri="http://schemas.openxmlformats.org/drawingml/2006/picture">
                 <pic:pic>
@@ -1119,7 +1314,7 @@
         <w:pStyle w:val="ImageCaption"/>
       </w:pPr>
       <w:r>
-        <w:t xml:space="preserve">Figure 14 The mean and CV of fish and total biomass with respect to the largest fish species' asymptotic body mass. The lines shows the fit of a linear model.</w:t>
+        <w:t xml:space="preserve">Figure 15 The mean and CV of fish and total biomass with respect to the largest fish species' asymptotic body mass. The lines shows the fit of a linear model.</w:t>
       </w:r>
     </w:p>
     <w:p>
@@ -1127,7 +1322,7 @@
         <w:pStyle w:val="BodyText"/>
       </w:pPr>
       <w:r>
-        <w:t xml:space="preserve">Figure 14 shows the fish and total ecosystem biomass as a function of the asymptotic body mass of the largest fish species. It also shows the CV of the fish and total biomass after the ecosystem has stabilized. The only apparent trend appears to be that the CV of fish biomass increases with a larger asymptotic individual body mass.</w:t>
+        <w:t xml:space="preserve">Figure 15 shows the fish and total ecosystem biomass as a function of the asymptotic body mass of the largest fish species. It also shows the CV of the fish and total biomass after the ecosystem has stabilized. The only apparent trend appears to be that the CV of fish biomass increases with a larger asymptotic individual body mass.</w:t>
       </w:r>
     </w:p>
     <w:p>
@@ -1139,7 +1334,7 @@
           <wp:inline>
             <wp:extent cx="5334000" cy="4267200"/>
             <wp:effectExtent b="0" l="0" r="0" t="0"/>
-            <wp:docPr descr="Figure 15 The CV and mean of fish biomass is plotted against the life history traits of adult allometric ratio and trophic level. These are plotted on a species level basis, so rather than using the largest fish species's traits to predict total fish biomass, we look at the relationship between a species' biomass and its life history traits. The lines shows the fit of a linear model." id="1" name="Picture"/>
+            <wp:docPr descr="Figure 16 The CV and mean of fish biomass is plotted against the life history traits of adult allometric ratio and trophic level. These are plotted on a species level basis, so rather than using the largest fish species's traits to predict total fish biomass, we look at the relationship between a species' biomass and its life history traits. The lines shows the fit of a linear model." id="1" name="Picture"/>
             <a:graphic>
               <a:graphicData uri="http://schemas.openxmlformats.org/drawingml/2006/picture">
                 <pic:pic>
@@ -1182,7 +1377,7 @@
         <w:pStyle w:val="ImageCaption"/>
       </w:pPr>
       <w:r>
-        <w:t xml:space="preserve">Figure 15 The CV and mean of fish biomass is plotted against the life history traits of adult allometric ratio and trophic level. These are plotted on a species level basis, so rather than using the largest fish species's traits to predict total fish biomass, we look at the relationship between a species' biomass and its life history traits. The lines shows the fit of a linear model.</w:t>
+        <w:t xml:space="preserve">Figure 16 The CV and mean of fish biomass is plotted against the life history traits of adult allometric ratio and trophic level. These are plotted on a species level basis, so rather than using the largest fish species's traits to predict total fish biomass, we look at the relationship between a species' biomass and its life history traits. The lines shows the fit of a linear model.</w:t>
       </w:r>
     </w:p>
     <w:p>
@@ -1198,7 +1393,7 @@
         <w:pStyle w:val="BodyText"/>
       </w:pPr>
       <w:r>
-        <w:t xml:space="preserve">Figure 15 shows the correlation between each fish species life history trait against its mean and CV biomass. The main trend here seems to be that the CV of a fish's biomass tends to increase with its trophic level, so the higher up a fish is in the food chain, the more it will experience large population fluctuations. This may be because each consecutive step in the food chain adds variance to the biomass.</w:t>
+        <w:t xml:space="preserve">Figure 16 shows the correlation between each fish species life history trait against its mean and CV biomass. The main trend here seems to be that the CV of a fish's biomass tends to increase with its trophic level, so the higher up a fish is in the food chain, the more it will experience large population fluctuations. This may be because each consecutive step in the food chain adds variance to the biomass.</w:t>
       </w:r>
     </w:p>
     <w:p>
@@ -1210,7 +1405,7 @@
           <wp:inline>
             <wp:extent cx="5334000" cy="4267200"/>
             <wp:effectExtent b="0" l="0" r="0" t="0"/>
-            <wp:docPr descr="Figure 16 The CV and mean of fish and total biomass is plotted against the asymptotic body mass of individual fish species. These are plotted on a species level basis, so rather than using the largest fish species's traits to predict total fish biomass, we look at the relationship between a species' biomass and its life history traits. The lines shows the fit of a linear model." id="1" name="Picture"/>
+            <wp:docPr descr="Figure 17 The CV and mean of fish and total biomass is plotted against the asymptotic body mass of individual fish species. These are plotted on a species level basis, so rather than using the largest fish species's traits to predict total fish biomass, we look at the relationship between a species' biomass and its life history traits. The lines shows the fit of a linear model." id="1" name="Picture"/>
             <a:graphic>
               <a:graphicData uri="http://schemas.openxmlformats.org/drawingml/2006/picture">
                 <pic:pic>
@@ -1253,7 +1448,7 @@
         <w:pStyle w:val="ImageCaption"/>
       </w:pPr>
       <w:r>
-        <w:t xml:space="preserve">Figure 16 The CV and mean of fish and total biomass is plotted against the asymptotic body mass of individual fish species. These are plotted on a species level basis, so rather than using the largest fish species's traits to predict total fish biomass, we look at the relationship between a species' biomass and its life history traits. The lines shows the fit of a linear model.</w:t>
+        <w:t xml:space="preserve">Figure 17 The CV and mean of fish and total biomass is plotted against the asymptotic body mass of individual fish species. These are plotted on a species level basis, so rather than using the largest fish species's traits to predict total fish biomass, we look at the relationship between a species' biomass and its life history traits. The lines shows the fit of a linear model.</w:t>
       </w:r>
     </w:p>
     <w:p>
@@ -1261,7 +1456,7 @@
         <w:pStyle w:val="BodyText"/>
       </w:pPr>
       <w:r>
-        <w:t xml:space="preserve">The asymptotic body mass of individual fish species does not have a strong effect on the total biomass (fig 16). Fish biomass seems to decrease for larger fish species (fig 16), which seemingly contradicts our earlier result from figure 14. The difference between these two figures is that figure 14 plots the total fish biomass against the asymptotic body size of the largest fish in the ecosystem, while figure 16 plots it on a species level basis. So maybe the smaller fish species are the fish that increase the biomass. So they would increase the total fish biomass in figure 14 without getting the credit for it. The CV of fish biomass increases for larger fish species (fig 16).</w:t>
+        <w:t xml:space="preserve">The asymptotic body mass of individual fish species does not have a strong effect on the total biomass (fig 17). Fish biomass seems to decrease for larger fish species (fig 17), which seemingly contradicts our earlier result from figure 15. The difference between these two figures is that figure 15 plots the total fish biomass against the asymptotic body size of the largest fish in the ecosystem, while figure 17 plots it on a species level basis. So maybe the smaller fish species are the fish that increase the biomass. So they would increase the total fish biomass in figure 15 without getting the credit for it. The CV of fish biomass increases for larger fish species (fig 17).</w:t>
       </w:r>
     </w:p>
     <w:p>
@@ -1273,7 +1468,7 @@
           <wp:inline>
             <wp:extent cx="5334000" cy="4267200"/>
             <wp:effectExtent b="0" l="0" r="0" t="0"/>
-            <wp:docPr descr="Figure 17 The Fish to total biomass ratio with respect to the allometric ratio and log of the fish mass for the largest adult fish species. The lines shows the fit of a linear model." id="1" name="Picture"/>
+            <wp:docPr descr="Figure 18 The Fish to total biomass ratio with respect to the allometric ratio and log of the fish mass for the largest adult fish species. The lines shows the fit of a linear model." id="1" name="Picture"/>
             <a:graphic>
               <a:graphicData uri="http://schemas.openxmlformats.org/drawingml/2006/picture">
                 <pic:pic>
@@ -1316,7 +1511,7 @@
         <w:pStyle w:val="ImageCaption"/>
       </w:pPr>
       <w:r>
-        <w:t xml:space="preserve">Figure 17 The Fish to total biomass ratio with respect to the allometric ratio and log of the fish mass for the largest adult fish species. The lines shows the fit of a linear model.</w:t>
+        <w:t xml:space="preserve">Figure 18 The Fish to total biomass ratio with respect to the allometric ratio and log of the fish mass for the largest adult fish species. The lines shows the fit of a linear model.</w:t>
       </w:r>
     </w:p>
     <w:p>
@@ -1324,7 +1519,7 @@
         <w:pStyle w:val="BodyText"/>
       </w:pPr>
       <w:r>
-        <w:t xml:space="preserve">Figure 17 shows the fish to total species biomass ratio as a function of the two main life history traits: allometric ratio and adult fish aysmptotic body mass.</w:t>
+        <w:t xml:space="preserve">Figure 18 shows the fish to total species biomass ratio as a function of the two main life history traits: allometric ratio and adult fish aysmptotic body mass.</w:t>
       </w:r>
     </w:p>
     <w:sectPr/>
@@ -1435,7 +1630,7 @@
     </w:lvl>
   </w:abstractNum>
   <w:abstractNum w:abstractNumId="990">
-    <w:nsid w:val="9fed1452"/>
+    <w:nsid w:val="2631cbc8"/>
     <w:multiLevelType w:val="multilevel"/>
     <w:lvl w:ilvl="0">
       <w:numFmt w:val="bullet"/>

</xml_diff>